<commit_message>
Fixed typo on FD2School 07 - added () to children call
</commit_message>
<xml_diff>
--- a/farmdata2/farmdata2_modules/fd2_school/activities/07-CypressSpike.docx
+++ b/farmdata2/farmdata2_modules/fd2_school/activities/07-CypressSpike.docx
@@ -2317,16 +2317,8 @@
         <w:rPr>
           <w:rFonts w:asciiTheme="minorHAnsi" w:hAnsiTheme="minorHAnsi" w:cstheme="minorHAnsi"/>
         </w:rPr>
-        <w:t xml:space="preserve">Simulate user interaction with the </w:t>
-      </w:r>
-      <w:proofErr w:type="spellStart"/>
-      <w:r>
-        <w:rPr>
-          <w:rFonts w:asciiTheme="minorHAnsi" w:hAnsiTheme="minorHAnsi" w:cstheme="minorHAnsi"/>
-        </w:rPr>
-        <w:t>page:</w:t>
-      </w:r>
-      <w:proofErr w:type="spellEnd"/>
+        <w:t>Simulate user interaction with the page:</w:t>
+      </w:r>
     </w:p>
     <w:p>
       <w:pPr>
@@ -8493,35 +8485,19 @@
         <w:rPr>
           <w:rFonts w:ascii="Courier" w:hAnsi="Courier" w:cstheme="minorHAnsi"/>
         </w:rPr>
-        <w:t>("[data-cy=crop-dropdown]"</w:t>
-      </w:r>
-      <w:proofErr w:type="gramStart"/>
-      <w:r>
-        <w:rPr>
-          <w:rFonts w:ascii="Courier" w:hAnsi="Courier" w:cstheme="minorHAnsi"/>
-        </w:rPr>
-        <w:t>).</w:t>
-      </w:r>
-      <w:proofErr w:type="spellStart"/>
-      <w:r>
-        <w:rPr>
-          <w:rFonts w:ascii="Courier" w:hAnsi="Courier" w:cstheme="minorHAnsi"/>
-        </w:rPr>
-        <w:t>children</w:t>
-      </w:r>
-      <w:proofErr w:type="gramEnd"/>
-      <w:r>
-        <w:rPr>
-          <w:rFonts w:ascii="Courier" w:hAnsi="Courier" w:cstheme="minorHAnsi"/>
-        </w:rPr>
-        <w:t>.eq</w:t>
-      </w:r>
-      <w:proofErr w:type="spellEnd"/>
-      <w:r>
-        <w:rPr>
-          <w:rFonts w:ascii="Courier" w:hAnsi="Courier" w:cstheme="minorHAnsi"/>
-        </w:rPr>
-        <w:t>(0)</w:t>
+        <w:t>("[data-cy=crop-dropdown]").children</w:t>
+      </w:r>
+      <w:r>
+        <w:rPr>
+          <w:rFonts w:ascii="Courier" w:hAnsi="Courier" w:cstheme="minorHAnsi"/>
+        </w:rPr>
+        <w:t>()</w:t>
+      </w:r>
+      <w:r>
+        <w:rPr>
+          <w:rFonts w:ascii="Courier" w:hAnsi="Courier" w:cstheme="minorHAnsi"/>
+        </w:rPr>
+        <w:t>.eq(0)</w:t>
       </w:r>
     </w:p>
     <w:p>

</xml_diff>

<commit_message>
Updated FD2School activity 07
</commit_message>
<xml_diff>
--- a/farmdata2/farmdata2_modules/fd2_school/activities/07-CypressSpike.docx
+++ b/farmdata2/farmdata2_modules/fd2_school/activities/07-CypressSpike.docx
@@ -4407,7 +4407,19 @@
         <w:rPr>
           <w:rFonts w:asciiTheme="minorHAnsi" w:hAnsiTheme="minorHAnsi" w:cstheme="minorHAnsi"/>
         </w:rPr>
-        <w:t xml:space="preserve"> file and a </w:t>
+        <w:t xml:space="preserve"> file and </w:t>
+      </w:r>
+      <w:r>
+        <w:rPr>
+          <w:rFonts w:asciiTheme="minorHAnsi" w:hAnsiTheme="minorHAnsi" w:cstheme="minorHAnsi"/>
+        </w:rPr>
+        <w:t xml:space="preserve">add </w:t>
+      </w:r>
+      <w:r>
+        <w:rPr>
+          <w:rFonts w:asciiTheme="minorHAnsi" w:hAnsiTheme="minorHAnsi" w:cstheme="minorHAnsi"/>
+        </w:rPr>
+        <w:t xml:space="preserve">a </w:t>
       </w:r>
       <w:r>
         <w:rPr>
@@ -11399,7 +11411,19 @@
         <w:rPr>
           <w:rFonts w:asciiTheme="minorHAnsi" w:hAnsiTheme="minorHAnsi" w:cstheme="minorHAnsi"/>
         </w:rPr>
-        <w:t xml:space="preserve"> attribute to your html file and a statement to your it that uses </w:t>
+        <w:t xml:space="preserve"> attribute to your html file and a statement to your </w:t>
+      </w:r>
+      <w:r>
+        <w:rPr>
+          <w:rFonts w:ascii="Courier" w:hAnsi="Courier" w:cstheme="minorHAnsi"/>
+        </w:rPr>
+        <w:t>it</w:t>
+      </w:r>
+      <w:r>
+        <w:rPr>
+          <w:rFonts w:asciiTheme="minorHAnsi" w:hAnsiTheme="minorHAnsi" w:cstheme="minorHAnsi"/>
+        </w:rPr>
+        <w:t xml:space="preserve"> that uses </w:t>
       </w:r>
       <w:r>
         <w:rPr>

</xml_diff>